<commit_message>
changed add/edit/delete product to use effects
</commit_message>
<xml_diff>
--- a/NgRx.docx
+++ b/NgRx.docx
@@ -1,6 +1,6 @@
 
 <file path=word/document.xml><?xml version="1.0" encoding="utf-8"?>
-<w:document xmlns:wpc="http://schemas.microsoft.com/office/word/2010/wordprocessingCanvas" xmlns:cx="http://schemas.microsoft.com/office/drawing/2014/chartex" xmlns:cx1="http://schemas.microsoft.com/office/drawing/2015/9/8/chartex" xmlns:cx2="http://schemas.microsoft.com/office/drawing/2015/10/21/chartex" xmlns:cx3="http://schemas.microsoft.com/office/drawing/2016/5/9/chartex" xmlns:cx4="http://schemas.microsoft.com/office/drawing/2016/5/10/chartex" xmlns:cx5="http://schemas.microsoft.com/office/drawing/2016/5/11/chartex" xmlns:cx6="http://schemas.microsoft.com/office/drawing/2016/5/12/chartex" xmlns:cx7="http://schemas.microsoft.com/office/drawing/2016/5/13/chartex" xmlns:cx8="http://schemas.microsoft.com/office/drawing/2016/5/14/chartex" xmlns:mc="http://schemas.openxmlformats.org/markup-compatibility/2006" xmlns:aink="http://schemas.microsoft.com/office/drawing/2016/ink" xmlns:am3d="http://schemas.microsoft.com/office/drawing/2017/model3d" xmlns:o="urn:schemas-microsoft-com:office:office" xmlns:r="http://schemas.openxmlformats.org/officeDocument/2006/relationships" xmlns:m="http://schemas.openxmlformats.org/officeDocument/2006/math" xmlns:v="urn:schemas-microsoft-com:vml" xmlns:wp14="http://schemas.microsoft.com/office/word/2010/wordprocessingDrawing" xmlns:wp="http://schemas.openxmlformats.org/drawingml/2006/wordprocessingDrawing" xmlns:w10="urn:schemas-microsoft-com:office:word" xmlns:w="http://schemas.openxmlformats.org/wordprocessingml/2006/main" xmlns:w14="http://schemas.microsoft.com/office/word/2010/wordml" xmlns:w15="http://schemas.microsoft.com/office/word/2012/wordml" xmlns:w16cex="http://schemas.microsoft.com/office/word/2018/wordml/cex" xmlns:w16cid="http://schemas.microsoft.com/office/word/2016/wordml/cid" xmlns:w16="http://schemas.microsoft.com/office/word/2018/wordml" xmlns:w16se="http://schemas.microsoft.com/office/word/2015/wordml/symex" xmlns:wpg="http://schemas.microsoft.com/office/word/2010/wordprocessingGroup" xmlns:wpi="http://schemas.microsoft.com/office/word/2010/wordprocessingInk" xmlns:wne="http://schemas.microsoft.com/office/word/2006/wordml" xmlns:wps="http://schemas.microsoft.com/office/word/2010/wordprocessingShape" mc:Ignorable="w14 w15 w16se w16cid w16 w16cex wp14">
+<w:document xmlns:wpc="http://schemas.microsoft.com/office/word/2010/wordprocessingCanvas" xmlns:cx="http://schemas.microsoft.com/office/drawing/2014/chartex" xmlns:cx1="http://schemas.microsoft.com/office/drawing/2015/9/8/chartex" xmlns:cx2="http://schemas.microsoft.com/office/drawing/2015/10/21/chartex" xmlns:cx3="http://schemas.microsoft.com/office/drawing/2016/5/9/chartex" xmlns:cx4="http://schemas.microsoft.com/office/drawing/2016/5/10/chartex" xmlns:cx5="http://schemas.microsoft.com/office/drawing/2016/5/11/chartex" xmlns:cx6="http://schemas.microsoft.com/office/drawing/2016/5/12/chartex" xmlns:cx7="http://schemas.microsoft.com/office/drawing/2016/5/13/chartex" xmlns:cx8="http://schemas.microsoft.com/office/drawing/2016/5/14/chartex" xmlns:mc="http://schemas.openxmlformats.org/markup-compatibility/2006" xmlns:aink="http://schemas.microsoft.com/office/drawing/2016/ink" xmlns:am3d="http://schemas.microsoft.com/office/drawing/2017/model3d" xmlns:o="urn:schemas-microsoft-com:office:office" xmlns:r="http://schemas.openxmlformats.org/officeDocument/2006/relationships" xmlns:m="http://schemas.openxmlformats.org/officeDocument/2006/math" xmlns:v="urn:schemas-microsoft-com:vml" xmlns:wp14="http://schemas.microsoft.com/office/word/2010/wordprocessingDrawing" xmlns:wp="http://schemas.openxmlformats.org/drawingml/2006/wordprocessingDrawing" xmlns:w10="urn:schemas-microsoft-com:office:word" xmlns:w="http://schemas.openxmlformats.org/wordprocessingml/2006/main" xmlns:w14="http://schemas.microsoft.com/office/word/2010/wordml" xmlns:w15="http://schemas.microsoft.com/office/word/2012/wordml" xmlns:w16cex="http://schemas.microsoft.com/office/word/2018/wordml/cex" xmlns:w16cid="http://schemas.microsoft.com/office/word/2016/wordml/cid" xmlns:w16="http://schemas.microsoft.com/office/word/2018/wordml" xmlns:w16sdtdh="http://schemas.microsoft.com/office/word/2020/wordml/sdtdatahash" xmlns:w16se="http://schemas.microsoft.com/office/word/2015/wordml/symex" xmlns:wpg="http://schemas.microsoft.com/office/word/2010/wordprocessingGroup" xmlns:wpi="http://schemas.microsoft.com/office/word/2010/wordprocessingInk" xmlns:wne="http://schemas.microsoft.com/office/word/2006/wordml" xmlns:wps="http://schemas.microsoft.com/office/word/2010/wordprocessingShape" mc:Ignorable="w14 w15 w16se w16cid w16 w16cex w16sdtdh wp14">
   <w:body>
     <w:p>
       <w:pPr>
@@ -51,7 +51,7 @@
                     <pic:cNvPicPr/>
                   </pic:nvPicPr>
                   <pic:blipFill>
-                    <a:blip r:embed="rId4"/>
+                    <a:blip r:embed="rId5"/>
                     <a:stretch>
                       <a:fillRect/>
                     </a:stretch>
@@ -121,7 +121,7 @@
                     <pic:cNvPicPr/>
                   </pic:nvPicPr>
                   <pic:blipFill>
-                    <a:blip r:embed="rId5"/>
+                    <a:blip r:embed="rId6"/>
                     <a:stretch>
                       <a:fillRect/>
                     </a:stretch>
@@ -190,7 +190,7 @@
                     <pic:cNvPicPr/>
                   </pic:nvPicPr>
                   <pic:blipFill rotWithShape="1">
-                    <a:blip r:embed="rId6"/>
+                    <a:blip r:embed="rId7"/>
                     <a:srcRect b="9363"/>
                     <a:stretch/>
                   </pic:blipFill>
@@ -312,7 +312,7 @@
                     <pic:cNvPicPr/>
                   </pic:nvPicPr>
                   <pic:blipFill>
-                    <a:blip r:embed="rId7"/>
+                    <a:blip r:embed="rId8"/>
                     <a:stretch>
                       <a:fillRect/>
                     </a:stretch>
@@ -400,7 +400,7 @@
                     <pic:cNvPicPr/>
                   </pic:nvPicPr>
                   <pic:blipFill>
-                    <a:blip r:embed="rId8"/>
+                    <a:blip r:embed="rId9"/>
                     <a:stretch>
                       <a:fillRect/>
                     </a:stretch>
@@ -461,7 +461,7 @@
                     <pic:cNvPicPr/>
                   </pic:nvPicPr>
                   <pic:blipFill>
-                    <a:blip r:embed="rId9"/>
+                    <a:blip r:embed="rId10"/>
                     <a:stretch>
                       <a:fillRect/>
                     </a:stretch>
@@ -513,7 +513,7 @@
                     <pic:cNvPicPr/>
                   </pic:nvPicPr>
                   <pic:blipFill>
-                    <a:blip r:embed="rId10"/>
+                    <a:blip r:embed="rId11"/>
                     <a:stretch>
                       <a:fillRect/>
                     </a:stretch>
@@ -569,7 +569,7 @@
                     <pic:cNvPicPr/>
                   </pic:nvPicPr>
                   <pic:blipFill>
-                    <a:blip r:embed="rId11"/>
+                    <a:blip r:embed="rId12"/>
                     <a:stretch>
                       <a:fillRect/>
                     </a:stretch>
@@ -614,7 +614,7 @@
                     <pic:cNvPicPr/>
                   </pic:nvPicPr>
                   <pic:blipFill>
-                    <a:blip r:embed="rId12"/>
+                    <a:blip r:embed="rId13"/>
                     <a:stretch>
                       <a:fillRect/>
                     </a:stretch>
@@ -678,7 +678,7 @@
                     <pic:cNvPicPr/>
                   </pic:nvPicPr>
                   <pic:blipFill>
-                    <a:blip r:embed="rId13"/>
+                    <a:blip r:embed="rId14"/>
                     <a:stretch>
                       <a:fillRect/>
                     </a:stretch>
@@ -725,7 +725,7 @@
                     <pic:cNvPicPr/>
                   </pic:nvPicPr>
                   <pic:blipFill>
-                    <a:blip r:embed="rId14"/>
+                    <a:blip r:embed="rId15"/>
                     <a:stretch>
                       <a:fillRect/>
                     </a:stretch>
@@ -812,7 +812,7 @@
                     <pic:cNvPicPr/>
                   </pic:nvPicPr>
                   <pic:blipFill>
-                    <a:blip r:embed="rId15"/>
+                    <a:blip r:embed="rId16"/>
                     <a:stretch>
                       <a:fillRect/>
                     </a:stretch>
@@ -833,6 +833,602 @@
         </w:drawing>
       </w:r>
     </w:p>
+    <w:p>
+      <w:pPr>
+        <w:pStyle w:val="Heading1"/>
+      </w:pPr>
+      <w:r>
+        <w:t>Effects</w:t>
+      </w:r>
+    </w:p>
+    <w:p>
+      <w:r>
+        <w:t>We cant make http requests inside our reducers because it is supposed to be a pure function without side effects. So instead of delegating this to the component, we can use Effects.</w:t>
+      </w:r>
+    </w:p>
+    <w:p>
+      <w:r>
+        <w:t>Effects take an action, do some work, dispatch a new action</w:t>
+      </w:r>
+    </w:p>
+    <w:p>
+      <w:pPr>
+        <w:pStyle w:val="ListParagraph"/>
+        <w:numPr>
+          <w:ilvl w:val="0"/>
+          <w:numId w:val="1"/>
+        </w:numPr>
+      </w:pPr>
+      <w:r>
+        <w:t>Component dispatches an action to the reducer</w:t>
+      </w:r>
+      <w:r>
+        <w:t xml:space="preserve"> (load products)</w:t>
+      </w:r>
+    </w:p>
+    <w:p>
+      <w:pPr>
+        <w:pStyle w:val="ListParagraph"/>
+        <w:numPr>
+          <w:ilvl w:val="0"/>
+          <w:numId w:val="1"/>
+        </w:numPr>
+      </w:pPr>
+      <w:r>
+        <w:t xml:space="preserve">The reducer </w:t>
+      </w:r>
+      <w:r>
+        <w:t>uses effects to get products</w:t>
+      </w:r>
+    </w:p>
+    <w:p>
+      <w:pPr>
+        <w:pStyle w:val="ListParagraph"/>
+        <w:numPr>
+          <w:ilvl w:val="0"/>
+          <w:numId w:val="1"/>
+        </w:numPr>
+      </w:pPr>
+      <w:r>
+        <w:t>The effect calls the angular service which makes the http request</w:t>
+      </w:r>
+    </w:p>
+    <w:p>
+      <w:pPr>
+        <w:pStyle w:val="ListParagraph"/>
+      </w:pPr>
+      <w:r>
+        <w:rPr>
+          <w:noProof/>
+        </w:rPr>
+        <w:lastRenderedPageBreak/>
+        <w:drawing>
+          <wp:inline distT="0" distB="0" distL="0" distR="0" wp14:anchorId="2718A1F1" wp14:editId="0CC274D9">
+            <wp:extent cx="4208929" cy="2810000"/>
+            <wp:effectExtent l="0" t="0" r="1270" b="9525"/>
+            <wp:docPr id="13" name="Picture 13"/>
+            <wp:cNvGraphicFramePr>
+              <a:graphicFrameLocks xmlns:a="http://schemas.openxmlformats.org/drawingml/2006/main" noChangeAspect="1"/>
+            </wp:cNvGraphicFramePr>
+            <a:graphic xmlns:a="http://schemas.openxmlformats.org/drawingml/2006/main">
+              <a:graphicData uri="http://schemas.openxmlformats.org/drawingml/2006/picture">
+                <pic:pic xmlns:pic="http://schemas.openxmlformats.org/drawingml/2006/picture">
+                  <pic:nvPicPr>
+                    <pic:cNvPr id="1" name=""/>
+                    <pic:cNvPicPr/>
+                  </pic:nvPicPr>
+                  <pic:blipFill>
+                    <a:blip r:embed="rId17"/>
+                    <a:stretch>
+                      <a:fillRect/>
+                    </a:stretch>
+                  </pic:blipFill>
+                  <pic:spPr>
+                    <a:xfrm>
+                      <a:off x="0" y="0"/>
+                      <a:ext cx="4216723" cy="2815203"/>
+                    </a:xfrm>
+                    <a:prstGeom prst="rect">
+                      <a:avLst/>
+                    </a:prstGeom>
+                  </pic:spPr>
+                </pic:pic>
+              </a:graphicData>
+            </a:graphic>
+          </wp:inline>
+        </w:drawing>
+      </w:r>
+    </w:p>
+    <w:p>
+      <w:pPr>
+        <w:pStyle w:val="ListParagraph"/>
+        <w:numPr>
+          <w:ilvl w:val="0"/>
+          <w:numId w:val="1"/>
+        </w:numPr>
+      </w:pPr>
+      <w:r>
+        <w:t>The response is passed from service to effect</w:t>
+      </w:r>
+    </w:p>
+    <w:p>
+      <w:pPr>
+        <w:pStyle w:val="ListParagraph"/>
+        <w:numPr>
+          <w:ilvl w:val="0"/>
+          <w:numId w:val="1"/>
+        </w:numPr>
+      </w:pPr>
+      <w:r>
+        <w:t>The effect dispatches a new action (load products success) with the data retrieved from http request</w:t>
+      </w:r>
+    </w:p>
+    <w:p>
+      <w:pPr>
+        <w:pStyle w:val="ListParagraph"/>
+        <w:numPr>
+          <w:ilvl w:val="0"/>
+          <w:numId w:val="1"/>
+        </w:numPr>
+      </w:pPr>
+      <w:r>
+        <w:t>The reducer add the results to the state</w:t>
+      </w:r>
+    </w:p>
+    <w:p>
+      <w:pPr>
+        <w:pStyle w:val="ListParagraph"/>
+        <w:numPr>
+          <w:ilvl w:val="0"/>
+          <w:numId w:val="1"/>
+        </w:numPr>
+      </w:pPr>
+      <w:r>
+        <w:t xml:space="preserve">The component get notified when products list state changes </w:t>
+      </w:r>
+    </w:p>
+    <w:p>
+      <w:pPr>
+        <w:pStyle w:val="ListParagraph"/>
+      </w:pPr>
+      <w:r>
+        <w:rPr>
+          <w:noProof/>
+        </w:rPr>
+        <w:drawing>
+          <wp:inline distT="0" distB="0" distL="0" distR="0" wp14:anchorId="06D21F2F" wp14:editId="3FD3D87E">
+            <wp:extent cx="5939155" cy="3339465"/>
+            <wp:effectExtent l="0" t="0" r="4445" b="0"/>
+            <wp:docPr id="15" name="Picture 15"/>
+            <wp:cNvGraphicFramePr>
+              <a:graphicFrameLocks xmlns:a="http://schemas.openxmlformats.org/drawingml/2006/main" noChangeAspect="1"/>
+            </wp:cNvGraphicFramePr>
+            <a:graphic xmlns:a="http://schemas.openxmlformats.org/drawingml/2006/main">
+              <a:graphicData uri="http://schemas.openxmlformats.org/drawingml/2006/picture">
+                <pic:pic xmlns:pic="http://schemas.openxmlformats.org/drawingml/2006/picture">
+                  <pic:nvPicPr>
+                    <pic:cNvPr id="0" name="Picture 1"/>
+                    <pic:cNvPicPr>
+                      <a:picLocks noChangeAspect="1" noChangeArrowheads="1"/>
+                    </pic:cNvPicPr>
+                  </pic:nvPicPr>
+                  <pic:blipFill>
+                    <a:blip r:embed="rId18" cstate="print">
+                      <a:extLst>
+                        <a:ext uri="{28A0092B-C50C-407E-A947-70E740481C1C}">
+                          <a14:useLocalDpi xmlns:a14="http://schemas.microsoft.com/office/drawing/2010/main" val="0"/>
+                        </a:ext>
+                      </a:extLst>
+                    </a:blip>
+                    <a:srcRect/>
+                    <a:stretch>
+                      <a:fillRect/>
+                    </a:stretch>
+                  </pic:blipFill>
+                  <pic:spPr bwMode="auto">
+                    <a:xfrm>
+                      <a:off x="0" y="0"/>
+                      <a:ext cx="5939155" cy="3339465"/>
+                    </a:xfrm>
+                    <a:prstGeom prst="rect">
+                      <a:avLst/>
+                    </a:prstGeom>
+                    <a:noFill/>
+                    <a:ln>
+                      <a:noFill/>
+                    </a:ln>
+                  </pic:spPr>
+                </pic:pic>
+              </a:graphicData>
+            </a:graphic>
+          </wp:inline>
+        </w:drawing>
+      </w:r>
+    </w:p>
+    <w:p>
+      <w:pPr>
+        <w:pStyle w:val="ListParagraph"/>
+      </w:pPr>
+    </w:p>
+    <w:p>
+      <w:pPr>
+        <w:pStyle w:val="ListParagraph"/>
+        <w:ind w:left="0"/>
+      </w:pPr>
+    </w:p>
+    <w:p>
+      <w:pPr>
+        <w:pStyle w:val="ListParagraph"/>
+        <w:ind w:left="0"/>
+      </w:pPr>
+    </w:p>
+    <w:p>
+      <w:pPr>
+        <w:pStyle w:val="ListParagraph"/>
+        <w:ind w:left="0"/>
+      </w:pPr>
+    </w:p>
+    <w:p>
+      <w:pPr>
+        <w:pStyle w:val="ListParagraph"/>
+        <w:ind w:left="0"/>
+      </w:pPr>
+    </w:p>
+    <w:p>
+      <w:pPr>
+        <w:pStyle w:val="ListParagraph"/>
+        <w:ind w:left="0"/>
+      </w:pPr>
+    </w:p>
+    <w:p>
+      <w:pPr>
+        <w:pStyle w:val="ListParagraph"/>
+        <w:ind w:left="0"/>
+      </w:pPr>
+      <w:r>
+        <w:lastRenderedPageBreak/>
+        <w:t>Which operators to use with effects and when</w:t>
+      </w:r>
+    </w:p>
+    <w:p>
+      <w:pPr>
+        <w:pStyle w:val="ListParagraph"/>
+        <w:ind w:left="0"/>
+        <w:jc w:val="center"/>
+      </w:pPr>
+      <w:r>
+        <w:rPr>
+          <w:noProof/>
+        </w:rPr>
+        <w:drawing>
+          <wp:inline distT="0" distB="0" distL="0" distR="0" wp14:anchorId="4C1B0463" wp14:editId="689946C0">
+            <wp:extent cx="4558553" cy="2564186"/>
+            <wp:effectExtent l="0" t="0" r="0" b="7620"/>
+            <wp:docPr id="16" name="Picture 16"/>
+            <wp:cNvGraphicFramePr>
+              <a:graphicFrameLocks xmlns:a="http://schemas.openxmlformats.org/drawingml/2006/main" noChangeAspect="1"/>
+            </wp:cNvGraphicFramePr>
+            <a:graphic xmlns:a="http://schemas.openxmlformats.org/drawingml/2006/main">
+              <a:graphicData uri="http://schemas.openxmlformats.org/drawingml/2006/picture">
+                <pic:pic xmlns:pic="http://schemas.openxmlformats.org/drawingml/2006/picture">
+                  <pic:nvPicPr>
+                    <pic:cNvPr id="1" name=""/>
+                    <pic:cNvPicPr/>
+                  </pic:nvPicPr>
+                  <pic:blipFill>
+                    <a:blip r:embed="rId19"/>
+                    <a:stretch>
+                      <a:fillRect/>
+                    </a:stretch>
+                  </pic:blipFill>
+                  <pic:spPr>
+                    <a:xfrm>
+                      <a:off x="0" y="0"/>
+                      <a:ext cx="4564428" cy="2567491"/>
+                    </a:xfrm>
+                    <a:prstGeom prst="rect">
+                      <a:avLst/>
+                    </a:prstGeom>
+                  </pic:spPr>
+                </pic:pic>
+              </a:graphicData>
+            </a:graphic>
+          </wp:inline>
+        </w:drawing>
+      </w:r>
+    </w:p>
+    <w:p>
+      <w:pPr>
+        <w:pStyle w:val="ListParagraph"/>
+        <w:ind w:left="0"/>
+        <w:jc w:val="center"/>
+      </w:pPr>
+    </w:p>
+    <w:p>
+      <w:pPr>
+        <w:pStyle w:val="Heading1"/>
+      </w:pPr>
+      <w:r>
+        <w:t>Presentational vs Container components</w:t>
+      </w:r>
+    </w:p>
+    <w:p>
+      <w:pPr>
+        <w:jc w:val="center"/>
+      </w:pPr>
+      <w:r>
+        <w:rPr>
+          <w:noProof/>
+        </w:rPr>
+        <w:drawing>
+          <wp:inline distT="0" distB="0" distL="0" distR="0" wp14:anchorId="4304F4BF" wp14:editId="0588EC60">
+            <wp:extent cx="4773386" cy="2610573"/>
+            <wp:effectExtent l="0" t="0" r="8255" b="0"/>
+            <wp:docPr id="14" name="Picture 14"/>
+            <wp:cNvGraphicFramePr>
+              <a:graphicFrameLocks xmlns:a="http://schemas.openxmlformats.org/drawingml/2006/main" noChangeAspect="1"/>
+            </wp:cNvGraphicFramePr>
+            <a:graphic xmlns:a="http://schemas.openxmlformats.org/drawingml/2006/main">
+              <a:graphicData uri="http://schemas.openxmlformats.org/drawingml/2006/picture">
+                <pic:pic xmlns:pic="http://schemas.openxmlformats.org/drawingml/2006/picture">
+                  <pic:nvPicPr>
+                    <pic:cNvPr id="1" name=""/>
+                    <pic:cNvPicPr/>
+                  </pic:nvPicPr>
+                  <pic:blipFill>
+                    <a:blip r:embed="rId20"/>
+                    <a:stretch>
+                      <a:fillRect/>
+                    </a:stretch>
+                  </pic:blipFill>
+                  <pic:spPr>
+                    <a:xfrm>
+                      <a:off x="0" y="0"/>
+                      <a:ext cx="4782075" cy="2615325"/>
+                    </a:xfrm>
+                    <a:prstGeom prst="rect">
+                      <a:avLst/>
+                    </a:prstGeom>
+                  </pic:spPr>
+                </pic:pic>
+              </a:graphicData>
+            </a:graphic>
+          </wp:inline>
+        </w:drawing>
+      </w:r>
+    </w:p>
+    <w:p>
+      <w:pPr>
+        <w:pStyle w:val="Heading2"/>
+      </w:pPr>
+      <w:r>
+        <w:t>Presentational components pros</w:t>
+      </w:r>
+    </w:p>
+    <w:p>
+      <w:pPr>
+        <w:pStyle w:val="ListParagraph"/>
+        <w:numPr>
+          <w:ilvl w:val="0"/>
+          <w:numId w:val="2"/>
+        </w:numPr>
+      </w:pPr>
+      <w:r>
+        <w:t>They have better performance because we can skip OnPush lifecycle method which allows to skip change detection on presentational components whose inputs haven’t changed</w:t>
+      </w:r>
+    </w:p>
+    <w:p>
+      <w:pPr>
+        <w:pStyle w:val="ListParagraph"/>
+        <w:numPr>
+          <w:ilvl w:val="0"/>
+          <w:numId w:val="2"/>
+        </w:numPr>
+      </w:pPr>
+      <w:r>
+        <w:t xml:space="preserve">Easier to compose into smaller components and reuse them </w:t>
+      </w:r>
+    </w:p>
+    <w:p>
+      <w:pPr>
+        <w:pStyle w:val="ListParagraph"/>
+        <w:numPr>
+          <w:ilvl w:val="0"/>
+          <w:numId w:val="2"/>
+        </w:numPr>
+      </w:pPr>
+      <w:r>
+        <w:t>Easier to test</w:t>
+      </w:r>
+    </w:p>
+    <w:p/>
+    <w:p>
+      <w:pPr>
+        <w:pStyle w:val="Heading2"/>
+      </w:pPr>
+      <w:r>
+        <w:lastRenderedPageBreak/>
+        <w:t>Change detection Strategy</w:t>
+      </w:r>
+    </w:p>
+    <w:p>
+      <w:pPr>
+        <w:pStyle w:val="Heading3"/>
+      </w:pPr>
+      <w:r>
+        <w:t>Default</w:t>
+      </w:r>
+    </w:p>
+    <w:p>
+      <w:r>
+        <w:t>Everytime something changes in app as a result of timer or http request or promise, change detection will run on all components</w:t>
+      </w:r>
+    </w:p>
+    <w:p>
+      <w:r>
+        <w:t>If an event fired in a child component, angular will start checking for change detection from root component down to every child component.</w:t>
+      </w:r>
+    </w:p>
+    <w:p>
+      <w:pPr>
+        <w:pStyle w:val="Heading3"/>
+      </w:pPr>
+      <w:r>
+        <w:t>OnPush</w:t>
+      </w:r>
+    </w:p>
+    <w:p>
+      <w:pPr>
+        <w:jc w:val="center"/>
+      </w:pPr>
+      <w:r>
+        <w:rPr>
+          <w:noProof/>
+        </w:rPr>
+        <w:drawing>
+          <wp:inline distT="0" distB="0" distL="0" distR="0" wp14:anchorId="5B10982B" wp14:editId="6285EB2C">
+            <wp:extent cx="3810000" cy="2307772"/>
+            <wp:effectExtent l="0" t="0" r="0" b="0"/>
+            <wp:docPr id="17" name="Picture 17"/>
+            <wp:cNvGraphicFramePr>
+              <a:graphicFrameLocks xmlns:a="http://schemas.openxmlformats.org/drawingml/2006/main" noChangeAspect="1"/>
+            </wp:cNvGraphicFramePr>
+            <a:graphic xmlns:a="http://schemas.openxmlformats.org/drawingml/2006/main">
+              <a:graphicData uri="http://schemas.openxmlformats.org/drawingml/2006/picture">
+                <pic:pic xmlns:pic="http://schemas.openxmlformats.org/drawingml/2006/picture">
+                  <pic:nvPicPr>
+                    <pic:cNvPr id="1" name=""/>
+                    <pic:cNvPicPr/>
+                  </pic:nvPicPr>
+                  <pic:blipFill rotWithShape="1">
+                    <a:blip r:embed="rId21"/>
+                    <a:srcRect l="3205" t="17583" r="32688" b="13386"/>
+                    <a:stretch/>
+                  </pic:blipFill>
+                  <pic:spPr bwMode="auto">
+                    <a:xfrm>
+                      <a:off x="0" y="0"/>
+                      <a:ext cx="3810250" cy="2307924"/>
+                    </a:xfrm>
+                    <a:prstGeom prst="rect">
+                      <a:avLst/>
+                    </a:prstGeom>
+                    <a:ln>
+                      <a:noFill/>
+                    </a:ln>
+                    <a:extLst>
+                      <a:ext uri="{53640926-AAD7-44D8-BBD7-CCE9431645EC}">
+                        <a14:shadowObscured xmlns:a14="http://schemas.microsoft.com/office/drawing/2010/main"/>
+                      </a:ext>
+                    </a:extLst>
+                  </pic:spPr>
+                </pic:pic>
+              </a:graphicData>
+            </a:graphic>
+          </wp:inline>
+        </w:drawing>
+      </w:r>
+    </w:p>
+    <w:p>
+      <w:r>
+        <w:t>In case of OnPush, the component marked with OnPush and all its children will be skipped.</w:t>
+      </w:r>
+      <w:r>
+        <w:t xml:space="preserve"> Unless it receives a new input value or object reference changed. But it doesn’t detect if a property in object has changed</w:t>
+      </w:r>
+    </w:p>
+    <w:p>
+      <w:pPr>
+        <w:pStyle w:val="Heading1"/>
+      </w:pPr>
+      <w:r>
+        <w:t>Notes:</w:t>
+      </w:r>
+    </w:p>
+    <w:p>
+      <w:pPr>
+        <w:pStyle w:val="ListParagraph"/>
+        <w:numPr>
+          <w:ilvl w:val="0"/>
+          <w:numId w:val="4"/>
+        </w:numPr>
+      </w:pPr>
+      <w:r>
+        <w:t>Its better to keep components presentational if possible</w:t>
+      </w:r>
+    </w:p>
+    <w:p>
+      <w:pPr>
+        <w:pStyle w:val="ListParagraph"/>
+        <w:numPr>
+          <w:ilvl w:val="0"/>
+          <w:numId w:val="4"/>
+        </w:numPr>
+      </w:pPr>
+      <w:r>
+        <w:t>Using OnPush with presentational components</w:t>
+      </w:r>
+    </w:p>
+    <w:p>
+      <w:pPr>
+        <w:pStyle w:val="ListParagraph"/>
+        <w:numPr>
+          <w:ilvl w:val="0"/>
+          <w:numId w:val="4"/>
+        </w:numPr>
+      </w:pPr>
+      <w:r>
+        <w:t>Create index.ts and export everything needed (Actions, Selectors, State)</w:t>
+      </w:r>
+    </w:p>
+    <w:p>
+      <w:pPr>
+        <w:pStyle w:val="ListParagraph"/>
+        <w:numPr>
+          <w:ilvl w:val="0"/>
+          <w:numId w:val="4"/>
+        </w:numPr>
+      </w:pPr>
+      <w:r>
+        <w:t xml:space="preserve">Actions should capture events not commands </w:t>
+      </w:r>
+    </w:p>
+    <w:p>
+      <w:pPr>
+        <w:pStyle w:val="ListParagraph"/>
+        <w:numPr>
+          <w:ilvl w:val="1"/>
+          <w:numId w:val="4"/>
+        </w:numPr>
+      </w:pPr>
+      <w:r>
+        <w:t>Split actions names by page then by api type</w:t>
+      </w:r>
+    </w:p>
+    <w:p>
+      <w:pPr>
+        <w:pStyle w:val="ListParagraph"/>
+        <w:numPr>
+          <w:ilvl w:val="2"/>
+          <w:numId w:val="4"/>
+        </w:numPr>
+      </w:pPr>
+      <w:r>
+        <w:t>[Product Page] Load Products: fired from user event</w:t>
+      </w:r>
+    </w:p>
+    <w:p>
+      <w:pPr>
+        <w:pStyle w:val="ListParagraph"/>
+        <w:numPr>
+          <w:ilvl w:val="2"/>
+          <w:numId w:val="4"/>
+        </w:numPr>
+      </w:pPr>
+      <w:r>
+        <w:t>[Product API] Load Success: interact with api</w:t>
+      </w:r>
+    </w:p>
     <w:sectPr>
       <w:pgSz w:w="12240" w:h="15840"/>
       <w:pgMar w:top="1440" w:right="1440" w:bottom="1440" w:left="1440" w:header="720" w:footer="720" w:gutter="0"/>
@@ -843,8 +1439,399 @@
 </w:document>
 </file>
 
+<file path=word/numbering.xml><?xml version="1.0" encoding="utf-8"?>
+<w:numbering xmlns:wpc="http://schemas.microsoft.com/office/word/2010/wordprocessingCanvas" xmlns:cx="http://schemas.microsoft.com/office/drawing/2014/chartex" xmlns:cx1="http://schemas.microsoft.com/office/drawing/2015/9/8/chartex" xmlns:cx2="http://schemas.microsoft.com/office/drawing/2015/10/21/chartex" xmlns:cx3="http://schemas.microsoft.com/office/drawing/2016/5/9/chartex" xmlns:cx4="http://schemas.microsoft.com/office/drawing/2016/5/10/chartex" xmlns:cx5="http://schemas.microsoft.com/office/drawing/2016/5/11/chartex" xmlns:cx6="http://schemas.microsoft.com/office/drawing/2016/5/12/chartex" xmlns:cx7="http://schemas.microsoft.com/office/drawing/2016/5/13/chartex" xmlns:cx8="http://schemas.microsoft.com/office/drawing/2016/5/14/chartex" xmlns:mc="http://schemas.openxmlformats.org/markup-compatibility/2006" xmlns:aink="http://schemas.microsoft.com/office/drawing/2016/ink" xmlns:am3d="http://schemas.microsoft.com/office/drawing/2017/model3d" xmlns:o="urn:schemas-microsoft-com:office:office" xmlns:r="http://schemas.openxmlformats.org/officeDocument/2006/relationships" xmlns:m="http://schemas.openxmlformats.org/officeDocument/2006/math" xmlns:v="urn:schemas-microsoft-com:vml" xmlns:wp14="http://schemas.microsoft.com/office/word/2010/wordprocessingDrawing" xmlns:wp="http://schemas.openxmlformats.org/drawingml/2006/wordprocessingDrawing" xmlns:w10="urn:schemas-microsoft-com:office:word" xmlns:w="http://schemas.openxmlformats.org/wordprocessingml/2006/main" xmlns:w14="http://schemas.microsoft.com/office/word/2010/wordml" xmlns:w15="http://schemas.microsoft.com/office/word/2012/wordml" xmlns:w16cex="http://schemas.microsoft.com/office/word/2018/wordml/cex" xmlns:w16cid="http://schemas.microsoft.com/office/word/2016/wordml/cid" xmlns:w16="http://schemas.microsoft.com/office/word/2018/wordml" xmlns:w16sdtdh="http://schemas.microsoft.com/office/word/2020/wordml/sdtdatahash" xmlns:w16se="http://schemas.microsoft.com/office/word/2015/wordml/symex" xmlns:wpg="http://schemas.microsoft.com/office/word/2010/wordprocessingGroup" xmlns:wpi="http://schemas.microsoft.com/office/word/2010/wordprocessingInk" xmlns:wne="http://schemas.microsoft.com/office/word/2006/wordml" xmlns:wps="http://schemas.microsoft.com/office/word/2010/wordprocessingShape" mc:Ignorable="w14 w15 w16se w16cid w16 w16cex w16sdtdh wp14">
+  <w:abstractNum w:abstractNumId="0" w15:restartNumberingAfterBreak="0">
+    <w:nsid w:val="055B17C6"/>
+    <w:multiLevelType w:val="hybridMultilevel"/>
+    <w:tmpl w:val="7EBA17C2"/>
+    <w:lvl w:ilvl="0" w:tplc="04090001">
+      <w:start w:val="1"/>
+      <w:numFmt w:val="bullet"/>
+      <w:lvlText w:val=""/>
+      <w:lvlJc w:val="left"/>
+      <w:pPr>
+        <w:ind w:left="720" w:hanging="360"/>
+      </w:pPr>
+      <w:rPr>
+        <w:rFonts w:ascii="Symbol" w:hAnsi="Symbol" w:hint="default"/>
+      </w:rPr>
+    </w:lvl>
+    <w:lvl w:ilvl="1" w:tplc="04090003">
+      <w:start w:val="1"/>
+      <w:numFmt w:val="bullet"/>
+      <w:lvlText w:val="o"/>
+      <w:lvlJc w:val="left"/>
+      <w:pPr>
+        <w:ind w:left="1440" w:hanging="360"/>
+      </w:pPr>
+      <w:rPr>
+        <w:rFonts w:ascii="Courier New" w:hAnsi="Courier New" w:cs="Courier New" w:hint="default"/>
+      </w:rPr>
+    </w:lvl>
+    <w:lvl w:ilvl="2" w:tplc="04090005">
+      <w:start w:val="1"/>
+      <w:numFmt w:val="bullet"/>
+      <w:lvlText w:val=""/>
+      <w:lvlJc w:val="left"/>
+      <w:pPr>
+        <w:ind w:left="2160" w:hanging="360"/>
+      </w:pPr>
+      <w:rPr>
+        <w:rFonts w:ascii="Wingdings" w:hAnsi="Wingdings" w:hint="default"/>
+      </w:rPr>
+    </w:lvl>
+    <w:lvl w:ilvl="3" w:tplc="04090001" w:tentative="1">
+      <w:start w:val="1"/>
+      <w:numFmt w:val="bullet"/>
+      <w:lvlText w:val=""/>
+      <w:lvlJc w:val="left"/>
+      <w:pPr>
+        <w:ind w:left="2880" w:hanging="360"/>
+      </w:pPr>
+      <w:rPr>
+        <w:rFonts w:ascii="Symbol" w:hAnsi="Symbol" w:hint="default"/>
+      </w:rPr>
+    </w:lvl>
+    <w:lvl w:ilvl="4" w:tplc="04090003" w:tentative="1">
+      <w:start w:val="1"/>
+      <w:numFmt w:val="bullet"/>
+      <w:lvlText w:val="o"/>
+      <w:lvlJc w:val="left"/>
+      <w:pPr>
+        <w:ind w:left="3600" w:hanging="360"/>
+      </w:pPr>
+      <w:rPr>
+        <w:rFonts w:ascii="Courier New" w:hAnsi="Courier New" w:cs="Courier New" w:hint="default"/>
+      </w:rPr>
+    </w:lvl>
+    <w:lvl w:ilvl="5" w:tplc="04090005" w:tentative="1">
+      <w:start w:val="1"/>
+      <w:numFmt w:val="bullet"/>
+      <w:lvlText w:val=""/>
+      <w:lvlJc w:val="left"/>
+      <w:pPr>
+        <w:ind w:left="4320" w:hanging="360"/>
+      </w:pPr>
+      <w:rPr>
+        <w:rFonts w:ascii="Wingdings" w:hAnsi="Wingdings" w:hint="default"/>
+      </w:rPr>
+    </w:lvl>
+    <w:lvl w:ilvl="6" w:tplc="04090001" w:tentative="1">
+      <w:start w:val="1"/>
+      <w:numFmt w:val="bullet"/>
+      <w:lvlText w:val=""/>
+      <w:lvlJc w:val="left"/>
+      <w:pPr>
+        <w:ind w:left="5040" w:hanging="360"/>
+      </w:pPr>
+      <w:rPr>
+        <w:rFonts w:ascii="Symbol" w:hAnsi="Symbol" w:hint="default"/>
+      </w:rPr>
+    </w:lvl>
+    <w:lvl w:ilvl="7" w:tplc="04090003" w:tentative="1">
+      <w:start w:val="1"/>
+      <w:numFmt w:val="bullet"/>
+      <w:lvlText w:val="o"/>
+      <w:lvlJc w:val="left"/>
+      <w:pPr>
+        <w:ind w:left="5760" w:hanging="360"/>
+      </w:pPr>
+      <w:rPr>
+        <w:rFonts w:ascii="Courier New" w:hAnsi="Courier New" w:cs="Courier New" w:hint="default"/>
+      </w:rPr>
+    </w:lvl>
+    <w:lvl w:ilvl="8" w:tplc="04090005" w:tentative="1">
+      <w:start w:val="1"/>
+      <w:numFmt w:val="bullet"/>
+      <w:lvlText w:val=""/>
+      <w:lvlJc w:val="left"/>
+      <w:pPr>
+        <w:ind w:left="6480" w:hanging="360"/>
+      </w:pPr>
+      <w:rPr>
+        <w:rFonts w:ascii="Wingdings" w:hAnsi="Wingdings" w:hint="default"/>
+      </w:rPr>
+    </w:lvl>
+  </w:abstractNum>
+  <w:abstractNum w:abstractNumId="1" w15:restartNumberingAfterBreak="0">
+    <w:nsid w:val="464750D9"/>
+    <w:multiLevelType w:val="hybridMultilevel"/>
+    <w:tmpl w:val="249A7C1C"/>
+    <w:lvl w:ilvl="0" w:tplc="F45E7D30">
+      <w:start w:val="1"/>
+      <w:numFmt w:val="decimal"/>
+      <w:lvlText w:val="%1-"/>
+      <w:lvlJc w:val="left"/>
+      <w:pPr>
+        <w:ind w:left="720" w:hanging="360"/>
+      </w:pPr>
+      <w:rPr>
+        <w:rFonts w:hint="default"/>
+      </w:rPr>
+    </w:lvl>
+    <w:lvl w:ilvl="1" w:tplc="04090019" w:tentative="1">
+      <w:start w:val="1"/>
+      <w:numFmt w:val="lowerLetter"/>
+      <w:lvlText w:val="%2."/>
+      <w:lvlJc w:val="left"/>
+      <w:pPr>
+        <w:ind w:left="1440" w:hanging="360"/>
+      </w:pPr>
+    </w:lvl>
+    <w:lvl w:ilvl="2" w:tplc="0409001B" w:tentative="1">
+      <w:start w:val="1"/>
+      <w:numFmt w:val="lowerRoman"/>
+      <w:lvlText w:val="%3."/>
+      <w:lvlJc w:val="right"/>
+      <w:pPr>
+        <w:ind w:left="2160" w:hanging="180"/>
+      </w:pPr>
+    </w:lvl>
+    <w:lvl w:ilvl="3" w:tplc="0409000F" w:tentative="1">
+      <w:start w:val="1"/>
+      <w:numFmt w:val="decimal"/>
+      <w:lvlText w:val="%4."/>
+      <w:lvlJc w:val="left"/>
+      <w:pPr>
+        <w:ind w:left="2880" w:hanging="360"/>
+      </w:pPr>
+    </w:lvl>
+    <w:lvl w:ilvl="4" w:tplc="04090019" w:tentative="1">
+      <w:start w:val="1"/>
+      <w:numFmt w:val="lowerLetter"/>
+      <w:lvlText w:val="%5."/>
+      <w:lvlJc w:val="left"/>
+      <w:pPr>
+        <w:ind w:left="3600" w:hanging="360"/>
+      </w:pPr>
+    </w:lvl>
+    <w:lvl w:ilvl="5" w:tplc="0409001B" w:tentative="1">
+      <w:start w:val="1"/>
+      <w:numFmt w:val="lowerRoman"/>
+      <w:lvlText w:val="%6."/>
+      <w:lvlJc w:val="right"/>
+      <w:pPr>
+        <w:ind w:left="4320" w:hanging="180"/>
+      </w:pPr>
+    </w:lvl>
+    <w:lvl w:ilvl="6" w:tplc="0409000F" w:tentative="1">
+      <w:start w:val="1"/>
+      <w:numFmt w:val="decimal"/>
+      <w:lvlText w:val="%7."/>
+      <w:lvlJc w:val="left"/>
+      <w:pPr>
+        <w:ind w:left="5040" w:hanging="360"/>
+      </w:pPr>
+    </w:lvl>
+    <w:lvl w:ilvl="7" w:tplc="04090019" w:tentative="1">
+      <w:start w:val="1"/>
+      <w:numFmt w:val="lowerLetter"/>
+      <w:lvlText w:val="%8."/>
+      <w:lvlJc w:val="left"/>
+      <w:pPr>
+        <w:ind w:left="5760" w:hanging="360"/>
+      </w:pPr>
+    </w:lvl>
+    <w:lvl w:ilvl="8" w:tplc="0409001B" w:tentative="1">
+      <w:start w:val="1"/>
+      <w:numFmt w:val="lowerRoman"/>
+      <w:lvlText w:val="%9."/>
+      <w:lvlJc w:val="right"/>
+      <w:pPr>
+        <w:ind w:left="6480" w:hanging="180"/>
+      </w:pPr>
+    </w:lvl>
+  </w:abstractNum>
+  <w:abstractNum w:abstractNumId="2" w15:restartNumberingAfterBreak="0">
+    <w:nsid w:val="5DDA39E7"/>
+    <w:multiLevelType w:val="hybridMultilevel"/>
+    <w:tmpl w:val="3CB8CA04"/>
+    <w:lvl w:ilvl="0" w:tplc="0409000F">
+      <w:start w:val="1"/>
+      <w:numFmt w:val="decimal"/>
+      <w:lvlText w:val="%1."/>
+      <w:lvlJc w:val="left"/>
+      <w:pPr>
+        <w:ind w:left="720" w:hanging="360"/>
+      </w:pPr>
+    </w:lvl>
+    <w:lvl w:ilvl="1" w:tplc="04090019" w:tentative="1">
+      <w:start w:val="1"/>
+      <w:numFmt w:val="lowerLetter"/>
+      <w:lvlText w:val="%2."/>
+      <w:lvlJc w:val="left"/>
+      <w:pPr>
+        <w:ind w:left="1440" w:hanging="360"/>
+      </w:pPr>
+    </w:lvl>
+    <w:lvl w:ilvl="2" w:tplc="0409001B" w:tentative="1">
+      <w:start w:val="1"/>
+      <w:numFmt w:val="lowerRoman"/>
+      <w:lvlText w:val="%3."/>
+      <w:lvlJc w:val="right"/>
+      <w:pPr>
+        <w:ind w:left="2160" w:hanging="180"/>
+      </w:pPr>
+    </w:lvl>
+    <w:lvl w:ilvl="3" w:tplc="0409000F" w:tentative="1">
+      <w:start w:val="1"/>
+      <w:numFmt w:val="decimal"/>
+      <w:lvlText w:val="%4."/>
+      <w:lvlJc w:val="left"/>
+      <w:pPr>
+        <w:ind w:left="2880" w:hanging="360"/>
+      </w:pPr>
+    </w:lvl>
+    <w:lvl w:ilvl="4" w:tplc="04090019" w:tentative="1">
+      <w:start w:val="1"/>
+      <w:numFmt w:val="lowerLetter"/>
+      <w:lvlText w:val="%5."/>
+      <w:lvlJc w:val="left"/>
+      <w:pPr>
+        <w:ind w:left="3600" w:hanging="360"/>
+      </w:pPr>
+    </w:lvl>
+    <w:lvl w:ilvl="5" w:tplc="0409001B" w:tentative="1">
+      <w:start w:val="1"/>
+      <w:numFmt w:val="lowerRoman"/>
+      <w:lvlText w:val="%6."/>
+      <w:lvlJc w:val="right"/>
+      <w:pPr>
+        <w:ind w:left="4320" w:hanging="180"/>
+      </w:pPr>
+    </w:lvl>
+    <w:lvl w:ilvl="6" w:tplc="0409000F" w:tentative="1">
+      <w:start w:val="1"/>
+      <w:numFmt w:val="decimal"/>
+      <w:lvlText w:val="%7."/>
+      <w:lvlJc w:val="left"/>
+      <w:pPr>
+        <w:ind w:left="5040" w:hanging="360"/>
+      </w:pPr>
+    </w:lvl>
+    <w:lvl w:ilvl="7" w:tplc="04090019" w:tentative="1">
+      <w:start w:val="1"/>
+      <w:numFmt w:val="lowerLetter"/>
+      <w:lvlText w:val="%8."/>
+      <w:lvlJc w:val="left"/>
+      <w:pPr>
+        <w:ind w:left="5760" w:hanging="360"/>
+      </w:pPr>
+    </w:lvl>
+    <w:lvl w:ilvl="8" w:tplc="0409001B" w:tentative="1">
+      <w:start w:val="1"/>
+      <w:numFmt w:val="lowerRoman"/>
+      <w:lvlText w:val="%9."/>
+      <w:lvlJc w:val="right"/>
+      <w:pPr>
+        <w:ind w:left="6480" w:hanging="180"/>
+      </w:pPr>
+    </w:lvl>
+  </w:abstractNum>
+  <w:abstractNum w:abstractNumId="3" w15:restartNumberingAfterBreak="0">
+    <w:nsid w:val="6329555F"/>
+    <w:multiLevelType w:val="hybridMultilevel"/>
+    <w:tmpl w:val="E9A27836"/>
+    <w:lvl w:ilvl="0" w:tplc="0409000F">
+      <w:start w:val="1"/>
+      <w:numFmt w:val="decimal"/>
+      <w:lvlText w:val="%1."/>
+      <w:lvlJc w:val="left"/>
+      <w:pPr>
+        <w:ind w:left="720" w:hanging="360"/>
+      </w:pPr>
+    </w:lvl>
+    <w:lvl w:ilvl="1" w:tplc="04090019" w:tentative="1">
+      <w:start w:val="1"/>
+      <w:numFmt w:val="lowerLetter"/>
+      <w:lvlText w:val="%2."/>
+      <w:lvlJc w:val="left"/>
+      <w:pPr>
+        <w:ind w:left="1440" w:hanging="360"/>
+      </w:pPr>
+    </w:lvl>
+    <w:lvl w:ilvl="2" w:tplc="0409001B" w:tentative="1">
+      <w:start w:val="1"/>
+      <w:numFmt w:val="lowerRoman"/>
+      <w:lvlText w:val="%3."/>
+      <w:lvlJc w:val="right"/>
+      <w:pPr>
+        <w:ind w:left="2160" w:hanging="180"/>
+      </w:pPr>
+    </w:lvl>
+    <w:lvl w:ilvl="3" w:tplc="0409000F" w:tentative="1">
+      <w:start w:val="1"/>
+      <w:numFmt w:val="decimal"/>
+      <w:lvlText w:val="%4."/>
+      <w:lvlJc w:val="left"/>
+      <w:pPr>
+        <w:ind w:left="2880" w:hanging="360"/>
+      </w:pPr>
+    </w:lvl>
+    <w:lvl w:ilvl="4" w:tplc="04090019" w:tentative="1">
+      <w:start w:val="1"/>
+      <w:numFmt w:val="lowerLetter"/>
+      <w:lvlText w:val="%5."/>
+      <w:lvlJc w:val="left"/>
+      <w:pPr>
+        <w:ind w:left="3600" w:hanging="360"/>
+      </w:pPr>
+    </w:lvl>
+    <w:lvl w:ilvl="5" w:tplc="0409001B" w:tentative="1">
+      <w:start w:val="1"/>
+      <w:numFmt w:val="lowerRoman"/>
+      <w:lvlText w:val="%6."/>
+      <w:lvlJc w:val="right"/>
+      <w:pPr>
+        <w:ind w:left="4320" w:hanging="180"/>
+      </w:pPr>
+    </w:lvl>
+    <w:lvl w:ilvl="6" w:tplc="0409000F" w:tentative="1">
+      <w:start w:val="1"/>
+      <w:numFmt w:val="decimal"/>
+      <w:lvlText w:val="%7."/>
+      <w:lvlJc w:val="left"/>
+      <w:pPr>
+        <w:ind w:left="5040" w:hanging="360"/>
+      </w:pPr>
+    </w:lvl>
+    <w:lvl w:ilvl="7" w:tplc="04090019" w:tentative="1">
+      <w:start w:val="1"/>
+      <w:numFmt w:val="lowerLetter"/>
+      <w:lvlText w:val="%8."/>
+      <w:lvlJc w:val="left"/>
+      <w:pPr>
+        <w:ind w:left="5760" w:hanging="360"/>
+      </w:pPr>
+    </w:lvl>
+    <w:lvl w:ilvl="8" w:tplc="0409001B" w:tentative="1">
+      <w:start w:val="1"/>
+      <w:numFmt w:val="lowerRoman"/>
+      <w:lvlText w:val="%9."/>
+      <w:lvlJc w:val="right"/>
+      <w:pPr>
+        <w:ind w:left="6480" w:hanging="180"/>
+      </w:pPr>
+    </w:lvl>
+  </w:abstractNum>
+  <w:num w:numId="1">
+    <w:abstractNumId w:val="1"/>
+  </w:num>
+  <w:num w:numId="2">
+    <w:abstractNumId w:val="3"/>
+  </w:num>
+  <w:num w:numId="3">
+    <w:abstractNumId w:val="2"/>
+  </w:num>
+  <w:num w:numId="4">
+    <w:abstractNumId w:val="0"/>
+  </w:num>
+</w:numbering>
+</file>
+
 <file path=word/styles.xml><?xml version="1.0" encoding="utf-8"?>
-<w:styles xmlns:mc="http://schemas.openxmlformats.org/markup-compatibility/2006" xmlns:r="http://schemas.openxmlformats.org/officeDocument/2006/relationships" xmlns:w="http://schemas.openxmlformats.org/wordprocessingml/2006/main" xmlns:w14="http://schemas.microsoft.com/office/word/2010/wordml" xmlns:w15="http://schemas.microsoft.com/office/word/2012/wordml" xmlns:w16cex="http://schemas.microsoft.com/office/word/2018/wordml/cex" xmlns:w16cid="http://schemas.microsoft.com/office/word/2016/wordml/cid" xmlns:w16="http://schemas.microsoft.com/office/word/2018/wordml" xmlns:w16se="http://schemas.microsoft.com/office/word/2015/wordml/symex" mc:Ignorable="w14 w15 w16se w16cid w16 w16cex">
+<w:styles xmlns:mc="http://schemas.openxmlformats.org/markup-compatibility/2006" xmlns:r="http://schemas.openxmlformats.org/officeDocument/2006/relationships" xmlns:w="http://schemas.openxmlformats.org/wordprocessingml/2006/main" xmlns:w14="http://schemas.microsoft.com/office/word/2010/wordml" xmlns:w15="http://schemas.microsoft.com/office/word/2012/wordml" xmlns:w16cex="http://schemas.microsoft.com/office/word/2018/wordml/cex" xmlns:w16cid="http://schemas.microsoft.com/office/word/2016/wordml/cid" xmlns:w16="http://schemas.microsoft.com/office/word/2018/wordml" xmlns:w16sdtdh="http://schemas.microsoft.com/office/word/2020/wordml/sdtdatahash" xmlns:w16se="http://schemas.microsoft.com/office/word/2015/wordml/symex" mc:Ignorable="w14 w15 w16se w16cid w16 w16cex w16sdtdh">
   <w:docDefaults>
     <w:rPrDefault>
       <w:rPr>
@@ -1407,6 +2394,17 @@
       <w:szCs w:val="24"/>
     </w:rPr>
   </w:style>
+  <w:style w:type="paragraph" w:styleId="ListParagraph">
+    <w:name w:val="List Paragraph"/>
+    <w:basedOn w:val="Normal"/>
+    <w:uiPriority w:val="34"/>
+    <w:qFormat/>
+    <w:rsid w:val="007B7058"/>
+    <w:pPr>
+      <w:ind w:left="720"/>
+      <w:contextualSpacing/>
+    </w:pPr>
+  </w:style>
 </w:styles>
 </file>
 

</xml_diff>